<commit_message>
update baitap kien truc
</commit_message>
<xml_diff>
--- a/lab03/Minh Chứng.docx
+++ b/lab03/Minh Chứng.docx
@@ -1,6 +1,6 @@
 
 <file path=word/document.xml><?xml version="1.0" encoding="utf-8"?>
-<w:document xmlns:wpc="http://schemas.microsoft.com/office/word/2010/wordprocessingCanvas" xmlns:mc="http://schemas.openxmlformats.org/markup-compatibility/2006" xmlns:o="urn:schemas-microsoft-com:office:office" xmlns:r="http://schemas.openxmlformats.org/officeDocument/2006/relationships" xmlns:m="http://schemas.openxmlformats.org/officeDocument/2006/math" xmlns:v="urn:schemas-microsoft-com:vml" xmlns:wp14="http://schemas.microsoft.com/office/word/2010/wordprocessingDrawing" xmlns:wp="http://schemas.openxmlformats.org/drawingml/2006/wordprocessingDrawing" xmlns:w10="urn:schemas-microsoft-com:office:word" xmlns:w="http://schemas.openxmlformats.org/wordprocessingml/2006/main" xmlns:w14="http://schemas.microsoft.com/office/word/2010/wordml" xmlns:w15="http://schemas.microsoft.com/office/word/2012/wordml" xmlns:wpg="http://schemas.microsoft.com/office/word/2010/wordprocessingGroup" xmlns:wpi="http://schemas.microsoft.com/office/word/2010/wordprocessingInk" xmlns:wne="http://schemas.microsoft.com/office/word/2006/wordml" xmlns:wps="http://schemas.microsoft.com/office/word/2010/wordprocessingShape" mc:Ignorable="w14 w15 wp14">
+<w:document xmlns:wpc="http://schemas.microsoft.com/office/word/2010/wordprocessingCanvas" xmlns:cx="http://schemas.microsoft.com/office/drawing/2014/chartex" xmlns:cx1="http://schemas.microsoft.com/office/drawing/2015/9/8/chartex" xmlns:cx2="http://schemas.microsoft.com/office/drawing/2015/10/21/chartex" xmlns:cx3="http://schemas.microsoft.com/office/drawing/2016/5/9/chartex" xmlns:cx4="http://schemas.microsoft.com/office/drawing/2016/5/10/chartex" xmlns:cx5="http://schemas.microsoft.com/office/drawing/2016/5/11/chartex" xmlns:cx6="http://schemas.microsoft.com/office/drawing/2016/5/12/chartex" xmlns:cx7="http://schemas.microsoft.com/office/drawing/2016/5/13/chartex" xmlns:cx8="http://schemas.microsoft.com/office/drawing/2016/5/14/chartex" xmlns:mc="http://schemas.openxmlformats.org/markup-compatibility/2006" xmlns:aink="http://schemas.microsoft.com/office/drawing/2016/ink" xmlns:am3d="http://schemas.microsoft.com/office/drawing/2017/model3d" xmlns:o="urn:schemas-microsoft-com:office:office" xmlns:oel="http://schemas.microsoft.com/office/2019/extlst" xmlns:r="http://schemas.openxmlformats.org/officeDocument/2006/relationships" xmlns:m="http://schemas.openxmlformats.org/officeDocument/2006/math" xmlns:v="urn:schemas-microsoft-com:vml" xmlns:wp14="http://schemas.microsoft.com/office/word/2010/wordprocessingDrawing" xmlns:wp="http://schemas.openxmlformats.org/drawingml/2006/wordprocessingDrawing" xmlns:w10="urn:schemas-microsoft-com:office:word" xmlns:w="http://schemas.openxmlformats.org/wordprocessingml/2006/main" xmlns:w14="http://schemas.microsoft.com/office/word/2010/wordml" xmlns:w15="http://schemas.microsoft.com/office/word/2012/wordml" xmlns:w16cex="http://schemas.microsoft.com/office/word/2018/wordml/cex" xmlns:w16cid="http://schemas.microsoft.com/office/word/2016/wordml/cid" xmlns:w16="http://schemas.microsoft.com/office/word/2018/wordml" xmlns:w16du="http://schemas.microsoft.com/office/word/2023/wordml/word16du" xmlns:w16sdtdh="http://schemas.microsoft.com/office/word/2020/wordml/sdtdatahash" xmlns:w16sdtfl="http://schemas.microsoft.com/office/word/2024/wordml/sdtformatlock" xmlns:w16se="http://schemas.microsoft.com/office/word/2015/wordml/symex" xmlns:wpg="http://schemas.microsoft.com/office/word/2010/wordprocessingGroup" xmlns:wpi="http://schemas.microsoft.com/office/word/2010/wordprocessingInk" xmlns:wne="http://schemas.microsoft.com/office/word/2006/wordml" xmlns:wps="http://schemas.microsoft.com/office/word/2010/wordprocessingShape" mc:Ignorable="w14 w15 w16se w16cid w16 w16cex w16sdtdh w16sdtfl w16du wp14">
   <w:body>
     <w:p>
       <w:pPr>
@@ -21,16 +21,8 @@
       </w:r>
     </w:p>
     <w:p>
-      <w:proofErr w:type="gramStart"/>
-      <w:r>
-        <w:t>1.</w:t>
-      </w:r>
-      <w:r>
-        <w:t>Availability</w:t>
-      </w:r>
-      <w:proofErr w:type="gramEnd"/>
-      <w:r>
-        <w:t xml:space="preserve"> Load Balancer</w:t>
+      <w:r>
+        <w:t>1.Availability Load Balancer</w:t>
       </w:r>
     </w:p>
     <w:p>
@@ -38,10 +30,7 @@
         <w:pStyle w:val="NormalWeb"/>
       </w:pPr>
       <w:r>
-        <w:t>Ta</w:t>
-      </w:r>
-      <w:r>
-        <w:t xml:space="preserve"> xây dựng </w:t>
+        <w:t xml:space="preserve">Ta xây dựng </w:t>
       </w:r>
       <w:r>
         <w:rPr>
@@ -167,11 +156,12 @@
       </w:pPr>
       <w:r>
         <w:rPr>
+          <w:noProof/>
           <w:sz w:val="24"/>
           <w:szCs w:val="24"/>
         </w:rPr>
         <w:drawing>
-          <wp:inline distT="0" distB="0" distL="0" distR="0" wp14:anchorId="0239B988" wp14:editId="5A9EAFA7">
+          <wp:inline distT="0" distB="0" distL="0" distR="0" wp14:anchorId="672300C3" wp14:editId="44E11FCB">
             <wp:extent cx="5943600" cy="3343275"/>
             <wp:effectExtent l="0" t="0" r="0" b="9525"/>
             <wp:docPr id="1" name="Picture 1"/>
@@ -394,12 +384,13 @@
       </w:pPr>
       <w:r>
         <w:rPr>
+          <w:noProof/>
           <w:sz w:val="24"/>
           <w:szCs w:val="24"/>
         </w:rPr>
         <w:lastRenderedPageBreak/>
         <w:drawing>
-          <wp:inline distT="0" distB="0" distL="0" distR="0" wp14:anchorId="3B9D8D19" wp14:editId="543CF05C">
+          <wp:inline distT="0" distB="0" distL="0" distR="0" wp14:anchorId="0B8D7841" wp14:editId="4D4B105B">
             <wp:extent cx="5943600" cy="3343275"/>
             <wp:effectExtent l="0" t="0" r="0" b="9525"/>
             <wp:docPr id="2" name="Picture 2"/>
@@ -623,12 +614,13 @@
       </w:pPr>
       <w:r>
         <w:rPr>
+          <w:noProof/>
           <w:sz w:val="24"/>
           <w:szCs w:val="24"/>
         </w:rPr>
         <w:lastRenderedPageBreak/>
         <w:drawing>
-          <wp:inline distT="0" distB="0" distL="0" distR="0" wp14:anchorId="66DC6E7E" wp14:editId="648667E3">
+          <wp:inline distT="0" distB="0" distL="0" distR="0" wp14:anchorId="53BF5C7B" wp14:editId="6F4BCA53">
             <wp:extent cx="5943600" cy="3343275"/>
             <wp:effectExtent l="0" t="0" r="0" b="9525"/>
             <wp:docPr id="3" name="Picture 3"/>
@@ -706,11 +698,12 @@
       </w:pPr>
       <w:r>
         <w:rPr>
+          <w:noProof/>
           <w:sz w:val="24"/>
           <w:szCs w:val="24"/>
         </w:rPr>
         <w:drawing>
-          <wp:inline distT="0" distB="0" distL="0" distR="0" wp14:anchorId="5B147190" wp14:editId="3F6815B4">
+          <wp:inline distT="0" distB="0" distL="0" distR="0" wp14:anchorId="499DC4B8" wp14:editId="44909658">
             <wp:extent cx="5943600" cy="3343275"/>
             <wp:effectExtent l="0" t="0" r="0" b="9525"/>
             <wp:docPr id="4" name="Picture 4"/>
@@ -755,12 +748,13 @@
       </w:pPr>
       <w:r>
         <w:rPr>
+          <w:noProof/>
           <w:sz w:val="24"/>
           <w:szCs w:val="24"/>
         </w:rPr>
         <w:lastRenderedPageBreak/>
         <w:drawing>
-          <wp:inline distT="0" distB="0" distL="0" distR="0" wp14:anchorId="4A93C3AF" wp14:editId="1989082C">
+          <wp:inline distT="0" distB="0" distL="0" distR="0" wp14:anchorId="79E47D17" wp14:editId="4D9FD45D">
             <wp:extent cx="5943600" cy="3343275"/>
             <wp:effectExtent l="0" t="0" r="0" b="9525"/>
             <wp:docPr id="5" name="Picture 5"/>
@@ -795,8 +789,319 @@
           </wp:inline>
         </w:drawing>
       </w:r>
-      <w:bookmarkStart w:id="0" w:name="_GoBack"/>
-      <w:bookmarkEnd w:id="0"/>
+    </w:p>
+    <w:p>
+      <w:pPr>
+        <w:rPr>
+          <w:sz w:val="24"/>
+          <w:szCs w:val="24"/>
+        </w:rPr>
+      </w:pPr>
+    </w:p>
+    <w:p>
+      <w:r>
+        <w:rPr>
+          <w:sz w:val="24"/>
+          <w:szCs w:val="24"/>
+        </w:rPr>
+        <w:t xml:space="preserve">Phần BT kiến trúc </w:t>
+      </w:r>
+      <w:r>
+        <w:rPr>
+          <w:sz w:val="24"/>
+          <w:szCs w:val="24"/>
+        </w:rPr>
+        <w:br/>
+      </w:r>
+      <w:r>
+        <w:t xml:space="preserve">Đề bài: Ta xây dựng một hệ thống quản lý thư viện. Hệ thống này sẽ cho phép người dùng thực hiện các chức năng cơ bản như: mượn sách, trả sách, thêm sách mới vào thư viện, xem danh sách sách có sẵn, tìm kiếm sách theo tên, tác giả và thể loại. Hệ thống sẽ được phát triển với nhiều thành phần và có thể mở rộng trong tương lai. </w:t>
+      </w:r>
+    </w:p>
+    <w:p>
+      <w:pPr>
+        <w:rPr>
+          <w:sz w:val="24"/>
+          <w:szCs w:val="24"/>
+        </w:rPr>
+      </w:pPr>
+      <w:r>
+        <w:rPr>
+          <w:sz w:val="24"/>
+          <w:szCs w:val="24"/>
+        </w:rPr>
+        <w:t xml:space="preserve">Hãy sử dụng các Design Patterns phù hợp để xây dựng hệ thống này. Các yêu cầu chi tiết như sau: </w:t>
+      </w:r>
+    </w:p>
+    <w:p>
+      <w:pPr>
+        <w:rPr>
+          <w:sz w:val="24"/>
+          <w:szCs w:val="24"/>
+        </w:rPr>
+      </w:pPr>
+      <w:r>
+        <w:rPr>
+          <w:sz w:val="24"/>
+          <w:szCs w:val="24"/>
+        </w:rPr>
+        <w:t xml:space="preserve">1. Singleton Pattern: </w:t>
+      </w:r>
+    </w:p>
+    <w:p>
+      <w:pPr>
+        <w:rPr>
+          <w:sz w:val="24"/>
+          <w:szCs w:val="24"/>
+        </w:rPr>
+      </w:pPr>
+      <w:r>
+        <w:rPr>
+          <w:sz w:val="24"/>
+          <w:szCs w:val="24"/>
+        </w:rPr>
+        <w:t xml:space="preserve">Xây dựng một đối tượng Library để quản lý tất cả các sách trong thư viện. Đảm bảo rằng chỉ có một đối tượng duy nhất của Library trong hệ thống (chỉ có một thư viện duy nhất). </w:t>
+      </w:r>
+    </w:p>
+    <w:p>
+      <w:pPr>
+        <w:rPr>
+          <w:sz w:val="24"/>
+          <w:szCs w:val="24"/>
+        </w:rPr>
+      </w:pPr>
+      <w:r>
+        <w:rPr>
+          <w:sz w:val="24"/>
+          <w:szCs w:val="24"/>
+        </w:rPr>
+        <w:t xml:space="preserve">2. Factory Method Pattern: </w:t>
+      </w:r>
+    </w:p>
+    <w:p>
+      <w:pPr>
+        <w:rPr>
+          <w:sz w:val="24"/>
+          <w:szCs w:val="24"/>
+        </w:rPr>
+      </w:pPr>
+      <w:r>
+        <w:rPr>
+          <w:sz w:val="24"/>
+          <w:szCs w:val="24"/>
+        </w:rPr>
+        <w:t xml:space="preserve">Khi thêm sách mới vào thư viện, bạn có thể chọn loại sách (sách giấy, sách điện tử, sách nói, v.v.). Hãy sử dụng Factory Method để tạo ra các loại sách khác nhau. </w:t>
+      </w:r>
+    </w:p>
+    <w:p>
+      <w:pPr>
+        <w:rPr>
+          <w:sz w:val="24"/>
+          <w:szCs w:val="24"/>
+        </w:rPr>
+      </w:pPr>
+    </w:p>
+    <w:p>
+      <w:pPr>
+        <w:rPr>
+          <w:sz w:val="24"/>
+          <w:szCs w:val="24"/>
+        </w:rPr>
+      </w:pPr>
+    </w:p>
+    <w:p>
+      <w:pPr>
+        <w:rPr>
+          <w:sz w:val="24"/>
+          <w:szCs w:val="24"/>
+        </w:rPr>
+      </w:pPr>
+    </w:p>
+    <w:p>
+      <w:pPr>
+        <w:rPr>
+          <w:sz w:val="24"/>
+          <w:szCs w:val="24"/>
+        </w:rPr>
+      </w:pPr>
+    </w:p>
+    <w:p>
+      <w:pPr>
+        <w:rPr>
+          <w:sz w:val="24"/>
+          <w:szCs w:val="24"/>
+        </w:rPr>
+      </w:pPr>
+      <w:r>
+        <w:rPr>
+          <w:sz w:val="24"/>
+          <w:szCs w:val="24"/>
+        </w:rPr>
+        <w:lastRenderedPageBreak/>
+        <w:t>Bài làm:</w:t>
+      </w:r>
+    </w:p>
+    <w:p>
+      <w:pPr>
+        <w:rPr>
+          <w:sz w:val="24"/>
+          <w:szCs w:val="24"/>
+        </w:rPr>
+      </w:pPr>
+      <w:r>
+        <w:rPr>
+          <w:sz w:val="24"/>
+          <w:szCs w:val="24"/>
+        </w:rPr>
+        <w:t>M</w:t>
+      </w:r>
+      <w:r>
+        <w:rPr>
+          <w:sz w:val="24"/>
+          <w:szCs w:val="24"/>
+        </w:rPr>
+        <w:t>ô hình Singleton cho Library và Factory Method cho các loại sách, kèm một lớp demo để chạy thử luồng mượn/trả/tìm kiếm. Cụ thể:</w:t>
+      </w:r>
+    </w:p>
+    <w:p>
+      <w:pPr>
+        <w:numPr>
+          <w:ilvl w:val="0"/>
+          <w:numId w:val="4"/>
+        </w:numPr>
+        <w:rPr>
+          <w:sz w:val="24"/>
+          <w:szCs w:val="24"/>
+        </w:rPr>
+      </w:pPr>
+      <w:r>
+        <w:rPr>
+          <w:sz w:val="24"/>
+          <w:szCs w:val="24"/>
+        </w:rPr>
+        <w:t>Singleton được hiện thực trong Library với getInstance() và danh sách sách dùng chung.</w:t>
+      </w:r>
+    </w:p>
+    <w:p>
+      <w:pPr>
+        <w:numPr>
+          <w:ilvl w:val="0"/>
+          <w:numId w:val="5"/>
+        </w:numPr>
+        <w:rPr>
+          <w:sz w:val="24"/>
+          <w:szCs w:val="24"/>
+        </w:rPr>
+      </w:pPr>
+      <w:r>
+        <w:rPr>
+          <w:sz w:val="24"/>
+          <w:szCs w:val="24"/>
+        </w:rPr>
+        <w:t>Factory Method nằm ở BookFactory và các factory con (PaperBookFactory, EBookFactory, AudioBookFactory) tạo ra từng loại sách khác nhau.</w:t>
+      </w:r>
+    </w:p>
+    <w:p>
+      <w:pPr>
+        <w:numPr>
+          <w:ilvl w:val="0"/>
+          <w:numId w:val="6"/>
+        </w:numPr>
+        <w:rPr>
+          <w:sz w:val="24"/>
+          <w:szCs w:val="24"/>
+        </w:rPr>
+      </w:pPr>
+      <w:r>
+        <w:rPr>
+          <w:sz w:val="24"/>
+          <w:szCs w:val="24"/>
+        </w:rPr>
+        <w:t>Các kiểu sách cụ thể nằm ở PaperBook, EBook, AudioBook, dùng chung lớp cơ sở Book và trạng thái BookStatus.</w:t>
+      </w:r>
+    </w:p>
+    <w:p>
+      <w:pPr>
+        <w:numPr>
+          <w:ilvl w:val="0"/>
+          <w:numId w:val="7"/>
+        </w:numPr>
+        <w:rPr>
+          <w:sz w:val="24"/>
+          <w:szCs w:val="24"/>
+        </w:rPr>
+      </w:pPr>
+      <w:r>
+        <w:rPr>
+          <w:sz w:val="24"/>
+          <w:szCs w:val="24"/>
+        </w:rPr>
+        <w:t>Demo chạy ở LibraryDemo để minh họa thêm sách, mượn/trả, tìm kiếm.</w:t>
+      </w:r>
+    </w:p>
+    <w:p>
+      <w:pPr>
+        <w:rPr>
+          <w:sz w:val="24"/>
+          <w:szCs w:val="24"/>
+        </w:rPr>
+      </w:pPr>
+    </w:p>
+    <w:p>
+      <w:pPr>
+        <w:rPr>
+          <w:sz w:val="24"/>
+          <w:szCs w:val="24"/>
+        </w:rPr>
+      </w:pPr>
+      <w:r>
+        <w:rPr>
+          <w:sz w:val="24"/>
+          <w:szCs w:val="24"/>
+        </w:rPr>
+        <w:drawing>
+          <wp:inline distT="0" distB="0" distL="0" distR="0" wp14:anchorId="070FB350" wp14:editId="2CE6F4C0">
+            <wp:extent cx="5943600" cy="3342005"/>
+            <wp:effectExtent l="0" t="0" r="0" b="0"/>
+            <wp:docPr id="770819777" name="Picture 1"/>
+            <wp:cNvGraphicFramePr>
+              <a:graphicFrameLocks xmlns:a="http://schemas.openxmlformats.org/drawingml/2006/main" noChangeAspect="1"/>
+            </wp:cNvGraphicFramePr>
+            <a:graphic xmlns:a="http://schemas.openxmlformats.org/drawingml/2006/main">
+              <a:graphicData uri="http://schemas.openxmlformats.org/drawingml/2006/picture">
+                <pic:pic xmlns:pic="http://schemas.openxmlformats.org/drawingml/2006/picture">
+                  <pic:nvPicPr>
+                    <pic:cNvPr id="770819777" name=""/>
+                    <pic:cNvPicPr/>
+                  </pic:nvPicPr>
+                  <pic:blipFill>
+                    <a:blip r:embed="rId10"/>
+                    <a:stretch>
+                      <a:fillRect/>
+                    </a:stretch>
+                  </pic:blipFill>
+                  <pic:spPr>
+                    <a:xfrm>
+                      <a:off x="0" y="0"/>
+                      <a:ext cx="5943600" cy="3342005"/>
+                    </a:xfrm>
+                    <a:prstGeom prst="rect">
+                      <a:avLst/>
+                    </a:prstGeom>
+                  </pic:spPr>
+                </pic:pic>
+              </a:graphicData>
+            </a:graphic>
+          </wp:inline>
+        </w:drawing>
+      </w:r>
+    </w:p>
+    <w:p>
+      <w:pPr>
+        <w:rPr>
+          <w:sz w:val="24"/>
+          <w:szCs w:val="24"/>
+        </w:rPr>
+      </w:pPr>
     </w:p>
     <w:sectPr>
       <w:pgSz w:w="12240" w:h="15840"/>
@@ -809,7 +1114,7 @@
 </file>
 
 <file path=word/numbering.xml><?xml version="1.0" encoding="utf-8"?>
-<w:numbering xmlns:wpc="http://schemas.microsoft.com/office/word/2010/wordprocessingCanvas" xmlns:mc="http://schemas.openxmlformats.org/markup-compatibility/2006" xmlns:o="urn:schemas-microsoft-com:office:office" xmlns:r="http://schemas.openxmlformats.org/officeDocument/2006/relationships" xmlns:m="http://schemas.openxmlformats.org/officeDocument/2006/math" xmlns:v="urn:schemas-microsoft-com:vml" xmlns:wp14="http://schemas.microsoft.com/office/word/2010/wordprocessingDrawing" xmlns:wp="http://schemas.openxmlformats.org/drawingml/2006/wordprocessingDrawing" xmlns:w10="urn:schemas-microsoft-com:office:word" xmlns:w="http://schemas.openxmlformats.org/wordprocessingml/2006/main" xmlns:w14="http://schemas.microsoft.com/office/word/2010/wordml" xmlns:w15="http://schemas.microsoft.com/office/word/2012/wordml" xmlns:wpg="http://schemas.microsoft.com/office/word/2010/wordprocessingGroup" xmlns:wpi="http://schemas.microsoft.com/office/word/2010/wordprocessingInk" xmlns:wne="http://schemas.microsoft.com/office/word/2006/wordml" xmlns:wps="http://schemas.microsoft.com/office/word/2010/wordprocessingShape" mc:Ignorable="w14 w15 wp14">
+<w:numbering xmlns:wpc="http://schemas.microsoft.com/office/word/2010/wordprocessingCanvas" xmlns:cx="http://schemas.microsoft.com/office/drawing/2014/chartex" xmlns:cx1="http://schemas.microsoft.com/office/drawing/2015/9/8/chartex" xmlns:cx2="http://schemas.microsoft.com/office/drawing/2015/10/21/chartex" xmlns:cx3="http://schemas.microsoft.com/office/drawing/2016/5/9/chartex" xmlns:cx4="http://schemas.microsoft.com/office/drawing/2016/5/10/chartex" xmlns:cx5="http://schemas.microsoft.com/office/drawing/2016/5/11/chartex" xmlns:cx6="http://schemas.microsoft.com/office/drawing/2016/5/12/chartex" xmlns:cx7="http://schemas.microsoft.com/office/drawing/2016/5/13/chartex" xmlns:cx8="http://schemas.microsoft.com/office/drawing/2016/5/14/chartex" xmlns:mc="http://schemas.openxmlformats.org/markup-compatibility/2006" xmlns:aink="http://schemas.microsoft.com/office/drawing/2016/ink" xmlns:am3d="http://schemas.microsoft.com/office/drawing/2017/model3d" xmlns:o="urn:schemas-microsoft-com:office:office" xmlns:oel="http://schemas.microsoft.com/office/2019/extlst" xmlns:r="http://schemas.openxmlformats.org/officeDocument/2006/relationships" xmlns:m="http://schemas.openxmlformats.org/officeDocument/2006/math" xmlns:v="urn:schemas-microsoft-com:vml" xmlns:wp14="http://schemas.microsoft.com/office/word/2010/wordprocessingDrawing" xmlns:wp="http://schemas.openxmlformats.org/drawingml/2006/wordprocessingDrawing" xmlns:w10="urn:schemas-microsoft-com:office:word" xmlns:w="http://schemas.openxmlformats.org/wordprocessingml/2006/main" xmlns:w14="http://schemas.microsoft.com/office/word/2010/wordml" xmlns:w15="http://schemas.microsoft.com/office/word/2012/wordml" xmlns:w16cex="http://schemas.microsoft.com/office/word/2018/wordml/cex" xmlns:w16cid="http://schemas.microsoft.com/office/word/2016/wordml/cid" xmlns:w16="http://schemas.microsoft.com/office/word/2018/wordml" xmlns:w16du="http://schemas.microsoft.com/office/word/2023/wordml/word16du" xmlns:w16sdtdh="http://schemas.microsoft.com/office/word/2020/wordml/sdtdatahash" xmlns:w16sdtfl="http://schemas.microsoft.com/office/word/2024/wordml/sdtformatlock" xmlns:w16se="http://schemas.microsoft.com/office/word/2015/wordml/symex" xmlns:wpg="http://schemas.microsoft.com/office/word/2010/wordprocessingGroup" xmlns:wpi="http://schemas.microsoft.com/office/word/2010/wordprocessingInk" xmlns:wne="http://schemas.microsoft.com/office/word/2006/wordml" xmlns:wps="http://schemas.microsoft.com/office/word/2010/wordprocessingShape" mc:Ignorable="w14 w15 w16se w16cid w16 w16cex w16sdtdh w16sdtfl w16du wp14">
   <w:abstractNum w:abstractNumId="0" w15:restartNumberingAfterBreak="0">
     <w:nsid w:val="1D91782F"/>
     <w:multiLevelType w:val="multilevel"/>
@@ -960,6 +1265,453 @@
     </w:lvl>
   </w:abstractNum>
   <w:abstractNum w:abstractNumId="1" w15:restartNumberingAfterBreak="0">
+    <w:nsid w:val="27FE6418"/>
+    <w:multiLevelType w:val="multilevel"/>
+    <w:tmpl w:val="96B05F86"/>
+    <w:lvl w:ilvl="0">
+      <w:start w:val="1"/>
+      <w:numFmt w:val="bullet"/>
+      <w:lvlText w:val=""/>
+      <w:lvlJc w:val="left"/>
+      <w:pPr>
+        <w:tabs>
+          <w:tab w:val="num" w:pos="720"/>
+        </w:tabs>
+        <w:ind w:left="720" w:hanging="360"/>
+      </w:pPr>
+      <w:rPr>
+        <w:rFonts w:ascii="Symbol" w:hAnsi="Symbol" w:hint="default"/>
+        <w:sz w:val="20"/>
+      </w:rPr>
+    </w:lvl>
+    <w:lvl w:ilvl="1" w:tentative="1">
+      <w:start w:val="1"/>
+      <w:numFmt w:val="bullet"/>
+      <w:lvlText w:val="o"/>
+      <w:lvlJc w:val="left"/>
+      <w:pPr>
+        <w:tabs>
+          <w:tab w:val="num" w:pos="1440"/>
+        </w:tabs>
+        <w:ind w:left="1440" w:hanging="360"/>
+      </w:pPr>
+      <w:rPr>
+        <w:rFonts w:ascii="Courier New" w:hAnsi="Courier New" w:hint="default"/>
+        <w:sz w:val="20"/>
+      </w:rPr>
+    </w:lvl>
+    <w:lvl w:ilvl="2" w:tentative="1">
+      <w:start w:val="1"/>
+      <w:numFmt w:val="bullet"/>
+      <w:lvlText w:val=""/>
+      <w:lvlJc w:val="left"/>
+      <w:pPr>
+        <w:tabs>
+          <w:tab w:val="num" w:pos="2160"/>
+        </w:tabs>
+        <w:ind w:left="2160" w:hanging="360"/>
+      </w:pPr>
+      <w:rPr>
+        <w:rFonts w:ascii="Wingdings" w:hAnsi="Wingdings" w:hint="default"/>
+        <w:sz w:val="20"/>
+      </w:rPr>
+    </w:lvl>
+    <w:lvl w:ilvl="3" w:tentative="1">
+      <w:start w:val="1"/>
+      <w:numFmt w:val="bullet"/>
+      <w:lvlText w:val=""/>
+      <w:lvlJc w:val="left"/>
+      <w:pPr>
+        <w:tabs>
+          <w:tab w:val="num" w:pos="2880"/>
+        </w:tabs>
+        <w:ind w:left="2880" w:hanging="360"/>
+      </w:pPr>
+      <w:rPr>
+        <w:rFonts w:ascii="Wingdings" w:hAnsi="Wingdings" w:hint="default"/>
+        <w:sz w:val="20"/>
+      </w:rPr>
+    </w:lvl>
+    <w:lvl w:ilvl="4" w:tentative="1">
+      <w:start w:val="1"/>
+      <w:numFmt w:val="bullet"/>
+      <w:lvlText w:val=""/>
+      <w:lvlJc w:val="left"/>
+      <w:pPr>
+        <w:tabs>
+          <w:tab w:val="num" w:pos="3600"/>
+        </w:tabs>
+        <w:ind w:left="3600" w:hanging="360"/>
+      </w:pPr>
+      <w:rPr>
+        <w:rFonts w:ascii="Wingdings" w:hAnsi="Wingdings" w:hint="default"/>
+        <w:sz w:val="20"/>
+      </w:rPr>
+    </w:lvl>
+    <w:lvl w:ilvl="5" w:tentative="1">
+      <w:start w:val="1"/>
+      <w:numFmt w:val="bullet"/>
+      <w:lvlText w:val=""/>
+      <w:lvlJc w:val="left"/>
+      <w:pPr>
+        <w:tabs>
+          <w:tab w:val="num" w:pos="4320"/>
+        </w:tabs>
+        <w:ind w:left="4320" w:hanging="360"/>
+      </w:pPr>
+      <w:rPr>
+        <w:rFonts w:ascii="Wingdings" w:hAnsi="Wingdings" w:hint="default"/>
+        <w:sz w:val="20"/>
+      </w:rPr>
+    </w:lvl>
+    <w:lvl w:ilvl="6" w:tentative="1">
+      <w:start w:val="1"/>
+      <w:numFmt w:val="bullet"/>
+      <w:lvlText w:val=""/>
+      <w:lvlJc w:val="left"/>
+      <w:pPr>
+        <w:tabs>
+          <w:tab w:val="num" w:pos="5040"/>
+        </w:tabs>
+        <w:ind w:left="5040" w:hanging="360"/>
+      </w:pPr>
+      <w:rPr>
+        <w:rFonts w:ascii="Wingdings" w:hAnsi="Wingdings" w:hint="default"/>
+        <w:sz w:val="20"/>
+      </w:rPr>
+    </w:lvl>
+    <w:lvl w:ilvl="7" w:tentative="1">
+      <w:start w:val="1"/>
+      <w:numFmt w:val="bullet"/>
+      <w:lvlText w:val=""/>
+      <w:lvlJc w:val="left"/>
+      <w:pPr>
+        <w:tabs>
+          <w:tab w:val="num" w:pos="5760"/>
+        </w:tabs>
+        <w:ind w:left="5760" w:hanging="360"/>
+      </w:pPr>
+      <w:rPr>
+        <w:rFonts w:ascii="Wingdings" w:hAnsi="Wingdings" w:hint="default"/>
+        <w:sz w:val="20"/>
+      </w:rPr>
+    </w:lvl>
+    <w:lvl w:ilvl="8" w:tentative="1">
+      <w:start w:val="1"/>
+      <w:numFmt w:val="bullet"/>
+      <w:lvlText w:val=""/>
+      <w:lvlJc w:val="left"/>
+      <w:pPr>
+        <w:tabs>
+          <w:tab w:val="num" w:pos="6480"/>
+        </w:tabs>
+        <w:ind w:left="6480" w:hanging="360"/>
+      </w:pPr>
+      <w:rPr>
+        <w:rFonts w:ascii="Wingdings" w:hAnsi="Wingdings" w:hint="default"/>
+        <w:sz w:val="20"/>
+      </w:rPr>
+    </w:lvl>
+  </w:abstractNum>
+  <w:abstractNum w:abstractNumId="2" w15:restartNumberingAfterBreak="0">
+    <w:nsid w:val="3F08687C"/>
+    <w:multiLevelType w:val="multilevel"/>
+    <w:tmpl w:val="4118BA08"/>
+    <w:lvl w:ilvl="0">
+      <w:start w:val="1"/>
+      <w:numFmt w:val="bullet"/>
+      <w:lvlText w:val=""/>
+      <w:lvlJc w:val="left"/>
+      <w:pPr>
+        <w:tabs>
+          <w:tab w:val="num" w:pos="720"/>
+        </w:tabs>
+        <w:ind w:left="720" w:hanging="360"/>
+      </w:pPr>
+      <w:rPr>
+        <w:rFonts w:ascii="Symbol" w:hAnsi="Symbol" w:hint="default"/>
+        <w:sz w:val="20"/>
+      </w:rPr>
+    </w:lvl>
+    <w:lvl w:ilvl="1" w:tentative="1">
+      <w:start w:val="1"/>
+      <w:numFmt w:val="bullet"/>
+      <w:lvlText w:val="o"/>
+      <w:lvlJc w:val="left"/>
+      <w:pPr>
+        <w:tabs>
+          <w:tab w:val="num" w:pos="1440"/>
+        </w:tabs>
+        <w:ind w:left="1440" w:hanging="360"/>
+      </w:pPr>
+      <w:rPr>
+        <w:rFonts w:ascii="Courier New" w:hAnsi="Courier New" w:hint="default"/>
+        <w:sz w:val="20"/>
+      </w:rPr>
+    </w:lvl>
+    <w:lvl w:ilvl="2" w:tentative="1">
+      <w:start w:val="1"/>
+      <w:numFmt w:val="bullet"/>
+      <w:lvlText w:val=""/>
+      <w:lvlJc w:val="left"/>
+      <w:pPr>
+        <w:tabs>
+          <w:tab w:val="num" w:pos="2160"/>
+        </w:tabs>
+        <w:ind w:left="2160" w:hanging="360"/>
+      </w:pPr>
+      <w:rPr>
+        <w:rFonts w:ascii="Wingdings" w:hAnsi="Wingdings" w:hint="default"/>
+        <w:sz w:val="20"/>
+      </w:rPr>
+    </w:lvl>
+    <w:lvl w:ilvl="3" w:tentative="1">
+      <w:start w:val="1"/>
+      <w:numFmt w:val="bullet"/>
+      <w:lvlText w:val=""/>
+      <w:lvlJc w:val="left"/>
+      <w:pPr>
+        <w:tabs>
+          <w:tab w:val="num" w:pos="2880"/>
+        </w:tabs>
+        <w:ind w:left="2880" w:hanging="360"/>
+      </w:pPr>
+      <w:rPr>
+        <w:rFonts w:ascii="Wingdings" w:hAnsi="Wingdings" w:hint="default"/>
+        <w:sz w:val="20"/>
+      </w:rPr>
+    </w:lvl>
+    <w:lvl w:ilvl="4" w:tentative="1">
+      <w:start w:val="1"/>
+      <w:numFmt w:val="bullet"/>
+      <w:lvlText w:val=""/>
+      <w:lvlJc w:val="left"/>
+      <w:pPr>
+        <w:tabs>
+          <w:tab w:val="num" w:pos="3600"/>
+        </w:tabs>
+        <w:ind w:left="3600" w:hanging="360"/>
+      </w:pPr>
+      <w:rPr>
+        <w:rFonts w:ascii="Wingdings" w:hAnsi="Wingdings" w:hint="default"/>
+        <w:sz w:val="20"/>
+      </w:rPr>
+    </w:lvl>
+    <w:lvl w:ilvl="5" w:tentative="1">
+      <w:start w:val="1"/>
+      <w:numFmt w:val="bullet"/>
+      <w:lvlText w:val=""/>
+      <w:lvlJc w:val="left"/>
+      <w:pPr>
+        <w:tabs>
+          <w:tab w:val="num" w:pos="4320"/>
+        </w:tabs>
+        <w:ind w:left="4320" w:hanging="360"/>
+      </w:pPr>
+      <w:rPr>
+        <w:rFonts w:ascii="Wingdings" w:hAnsi="Wingdings" w:hint="default"/>
+        <w:sz w:val="20"/>
+      </w:rPr>
+    </w:lvl>
+    <w:lvl w:ilvl="6" w:tentative="1">
+      <w:start w:val="1"/>
+      <w:numFmt w:val="bullet"/>
+      <w:lvlText w:val=""/>
+      <w:lvlJc w:val="left"/>
+      <w:pPr>
+        <w:tabs>
+          <w:tab w:val="num" w:pos="5040"/>
+        </w:tabs>
+        <w:ind w:left="5040" w:hanging="360"/>
+      </w:pPr>
+      <w:rPr>
+        <w:rFonts w:ascii="Wingdings" w:hAnsi="Wingdings" w:hint="default"/>
+        <w:sz w:val="20"/>
+      </w:rPr>
+    </w:lvl>
+    <w:lvl w:ilvl="7" w:tentative="1">
+      <w:start w:val="1"/>
+      <w:numFmt w:val="bullet"/>
+      <w:lvlText w:val=""/>
+      <w:lvlJc w:val="left"/>
+      <w:pPr>
+        <w:tabs>
+          <w:tab w:val="num" w:pos="5760"/>
+        </w:tabs>
+        <w:ind w:left="5760" w:hanging="360"/>
+      </w:pPr>
+      <w:rPr>
+        <w:rFonts w:ascii="Wingdings" w:hAnsi="Wingdings" w:hint="default"/>
+        <w:sz w:val="20"/>
+      </w:rPr>
+    </w:lvl>
+    <w:lvl w:ilvl="8" w:tentative="1">
+      <w:start w:val="1"/>
+      <w:numFmt w:val="bullet"/>
+      <w:lvlText w:val=""/>
+      <w:lvlJc w:val="left"/>
+      <w:pPr>
+        <w:tabs>
+          <w:tab w:val="num" w:pos="6480"/>
+        </w:tabs>
+        <w:ind w:left="6480" w:hanging="360"/>
+      </w:pPr>
+      <w:rPr>
+        <w:rFonts w:ascii="Wingdings" w:hAnsi="Wingdings" w:hint="default"/>
+        <w:sz w:val="20"/>
+      </w:rPr>
+    </w:lvl>
+  </w:abstractNum>
+  <w:abstractNum w:abstractNumId="3" w15:restartNumberingAfterBreak="0">
+    <w:nsid w:val="49D07721"/>
+    <w:multiLevelType w:val="multilevel"/>
+    <w:tmpl w:val="EEACF0EE"/>
+    <w:lvl w:ilvl="0">
+      <w:start w:val="1"/>
+      <w:numFmt w:val="bullet"/>
+      <w:lvlText w:val=""/>
+      <w:lvlJc w:val="left"/>
+      <w:pPr>
+        <w:tabs>
+          <w:tab w:val="num" w:pos="720"/>
+        </w:tabs>
+        <w:ind w:left="720" w:hanging="360"/>
+      </w:pPr>
+      <w:rPr>
+        <w:rFonts w:ascii="Symbol" w:hAnsi="Symbol" w:hint="default"/>
+        <w:sz w:val="20"/>
+      </w:rPr>
+    </w:lvl>
+    <w:lvl w:ilvl="1" w:tentative="1">
+      <w:start w:val="1"/>
+      <w:numFmt w:val="bullet"/>
+      <w:lvlText w:val="o"/>
+      <w:lvlJc w:val="left"/>
+      <w:pPr>
+        <w:tabs>
+          <w:tab w:val="num" w:pos="1440"/>
+        </w:tabs>
+        <w:ind w:left="1440" w:hanging="360"/>
+      </w:pPr>
+      <w:rPr>
+        <w:rFonts w:ascii="Courier New" w:hAnsi="Courier New" w:hint="default"/>
+        <w:sz w:val="20"/>
+      </w:rPr>
+    </w:lvl>
+    <w:lvl w:ilvl="2" w:tentative="1">
+      <w:start w:val="1"/>
+      <w:numFmt w:val="bullet"/>
+      <w:lvlText w:val=""/>
+      <w:lvlJc w:val="left"/>
+      <w:pPr>
+        <w:tabs>
+          <w:tab w:val="num" w:pos="2160"/>
+        </w:tabs>
+        <w:ind w:left="2160" w:hanging="360"/>
+      </w:pPr>
+      <w:rPr>
+        <w:rFonts w:ascii="Wingdings" w:hAnsi="Wingdings" w:hint="default"/>
+        <w:sz w:val="20"/>
+      </w:rPr>
+    </w:lvl>
+    <w:lvl w:ilvl="3" w:tentative="1">
+      <w:start w:val="1"/>
+      <w:numFmt w:val="bullet"/>
+      <w:lvlText w:val=""/>
+      <w:lvlJc w:val="left"/>
+      <w:pPr>
+        <w:tabs>
+          <w:tab w:val="num" w:pos="2880"/>
+        </w:tabs>
+        <w:ind w:left="2880" w:hanging="360"/>
+      </w:pPr>
+      <w:rPr>
+        <w:rFonts w:ascii="Wingdings" w:hAnsi="Wingdings" w:hint="default"/>
+        <w:sz w:val="20"/>
+      </w:rPr>
+    </w:lvl>
+    <w:lvl w:ilvl="4" w:tentative="1">
+      <w:start w:val="1"/>
+      <w:numFmt w:val="bullet"/>
+      <w:lvlText w:val=""/>
+      <w:lvlJc w:val="left"/>
+      <w:pPr>
+        <w:tabs>
+          <w:tab w:val="num" w:pos="3600"/>
+        </w:tabs>
+        <w:ind w:left="3600" w:hanging="360"/>
+      </w:pPr>
+      <w:rPr>
+        <w:rFonts w:ascii="Wingdings" w:hAnsi="Wingdings" w:hint="default"/>
+        <w:sz w:val="20"/>
+      </w:rPr>
+    </w:lvl>
+    <w:lvl w:ilvl="5" w:tentative="1">
+      <w:start w:val="1"/>
+      <w:numFmt w:val="bullet"/>
+      <w:lvlText w:val=""/>
+      <w:lvlJc w:val="left"/>
+      <w:pPr>
+        <w:tabs>
+          <w:tab w:val="num" w:pos="4320"/>
+        </w:tabs>
+        <w:ind w:left="4320" w:hanging="360"/>
+      </w:pPr>
+      <w:rPr>
+        <w:rFonts w:ascii="Wingdings" w:hAnsi="Wingdings" w:hint="default"/>
+        <w:sz w:val="20"/>
+      </w:rPr>
+    </w:lvl>
+    <w:lvl w:ilvl="6" w:tentative="1">
+      <w:start w:val="1"/>
+      <w:numFmt w:val="bullet"/>
+      <w:lvlText w:val=""/>
+      <w:lvlJc w:val="left"/>
+      <w:pPr>
+        <w:tabs>
+          <w:tab w:val="num" w:pos="5040"/>
+        </w:tabs>
+        <w:ind w:left="5040" w:hanging="360"/>
+      </w:pPr>
+      <w:rPr>
+        <w:rFonts w:ascii="Wingdings" w:hAnsi="Wingdings" w:hint="default"/>
+        <w:sz w:val="20"/>
+      </w:rPr>
+    </w:lvl>
+    <w:lvl w:ilvl="7" w:tentative="1">
+      <w:start w:val="1"/>
+      <w:numFmt w:val="bullet"/>
+      <w:lvlText w:val=""/>
+      <w:lvlJc w:val="left"/>
+      <w:pPr>
+        <w:tabs>
+          <w:tab w:val="num" w:pos="5760"/>
+        </w:tabs>
+        <w:ind w:left="5760" w:hanging="360"/>
+      </w:pPr>
+      <w:rPr>
+        <w:rFonts w:ascii="Wingdings" w:hAnsi="Wingdings" w:hint="default"/>
+        <w:sz w:val="20"/>
+      </w:rPr>
+    </w:lvl>
+    <w:lvl w:ilvl="8" w:tentative="1">
+      <w:start w:val="1"/>
+      <w:numFmt w:val="bullet"/>
+      <w:lvlText w:val=""/>
+      <w:lvlJc w:val="left"/>
+      <w:pPr>
+        <w:tabs>
+          <w:tab w:val="num" w:pos="6480"/>
+        </w:tabs>
+        <w:ind w:left="6480" w:hanging="360"/>
+      </w:pPr>
+      <w:rPr>
+        <w:rFonts w:ascii="Wingdings" w:hAnsi="Wingdings" w:hint="default"/>
+        <w:sz w:val="20"/>
+      </w:rPr>
+    </w:lvl>
+  </w:abstractNum>
+  <w:abstractNum w:abstractNumId="4" w15:restartNumberingAfterBreak="0">
     <w:nsid w:val="55167509"/>
     <w:multiLevelType w:val="multilevel"/>
     <w:tmpl w:val="51D83D30"/>
@@ -1108,7 +1860,156 @@
       </w:rPr>
     </w:lvl>
   </w:abstractNum>
-  <w:abstractNum w:abstractNumId="2" w15:restartNumberingAfterBreak="0">
+  <w:abstractNum w:abstractNumId="5" w15:restartNumberingAfterBreak="0">
+    <w:nsid w:val="612506B9"/>
+    <w:multiLevelType w:val="multilevel"/>
+    <w:tmpl w:val="39C0CBC4"/>
+    <w:lvl w:ilvl="0">
+      <w:start w:val="1"/>
+      <w:numFmt w:val="bullet"/>
+      <w:lvlText w:val=""/>
+      <w:lvlJc w:val="left"/>
+      <w:pPr>
+        <w:tabs>
+          <w:tab w:val="num" w:pos="720"/>
+        </w:tabs>
+        <w:ind w:left="720" w:hanging="360"/>
+      </w:pPr>
+      <w:rPr>
+        <w:rFonts w:ascii="Symbol" w:hAnsi="Symbol" w:hint="default"/>
+        <w:sz w:val="20"/>
+      </w:rPr>
+    </w:lvl>
+    <w:lvl w:ilvl="1" w:tentative="1">
+      <w:start w:val="1"/>
+      <w:numFmt w:val="bullet"/>
+      <w:lvlText w:val="o"/>
+      <w:lvlJc w:val="left"/>
+      <w:pPr>
+        <w:tabs>
+          <w:tab w:val="num" w:pos="1440"/>
+        </w:tabs>
+        <w:ind w:left="1440" w:hanging="360"/>
+      </w:pPr>
+      <w:rPr>
+        <w:rFonts w:ascii="Courier New" w:hAnsi="Courier New" w:hint="default"/>
+        <w:sz w:val="20"/>
+      </w:rPr>
+    </w:lvl>
+    <w:lvl w:ilvl="2" w:tentative="1">
+      <w:start w:val="1"/>
+      <w:numFmt w:val="bullet"/>
+      <w:lvlText w:val=""/>
+      <w:lvlJc w:val="left"/>
+      <w:pPr>
+        <w:tabs>
+          <w:tab w:val="num" w:pos="2160"/>
+        </w:tabs>
+        <w:ind w:left="2160" w:hanging="360"/>
+      </w:pPr>
+      <w:rPr>
+        <w:rFonts w:ascii="Wingdings" w:hAnsi="Wingdings" w:hint="default"/>
+        <w:sz w:val="20"/>
+      </w:rPr>
+    </w:lvl>
+    <w:lvl w:ilvl="3" w:tentative="1">
+      <w:start w:val="1"/>
+      <w:numFmt w:val="bullet"/>
+      <w:lvlText w:val=""/>
+      <w:lvlJc w:val="left"/>
+      <w:pPr>
+        <w:tabs>
+          <w:tab w:val="num" w:pos="2880"/>
+        </w:tabs>
+        <w:ind w:left="2880" w:hanging="360"/>
+      </w:pPr>
+      <w:rPr>
+        <w:rFonts w:ascii="Wingdings" w:hAnsi="Wingdings" w:hint="default"/>
+        <w:sz w:val="20"/>
+      </w:rPr>
+    </w:lvl>
+    <w:lvl w:ilvl="4" w:tentative="1">
+      <w:start w:val="1"/>
+      <w:numFmt w:val="bullet"/>
+      <w:lvlText w:val=""/>
+      <w:lvlJc w:val="left"/>
+      <w:pPr>
+        <w:tabs>
+          <w:tab w:val="num" w:pos="3600"/>
+        </w:tabs>
+        <w:ind w:left="3600" w:hanging="360"/>
+      </w:pPr>
+      <w:rPr>
+        <w:rFonts w:ascii="Wingdings" w:hAnsi="Wingdings" w:hint="default"/>
+        <w:sz w:val="20"/>
+      </w:rPr>
+    </w:lvl>
+    <w:lvl w:ilvl="5" w:tentative="1">
+      <w:start w:val="1"/>
+      <w:numFmt w:val="bullet"/>
+      <w:lvlText w:val=""/>
+      <w:lvlJc w:val="left"/>
+      <w:pPr>
+        <w:tabs>
+          <w:tab w:val="num" w:pos="4320"/>
+        </w:tabs>
+        <w:ind w:left="4320" w:hanging="360"/>
+      </w:pPr>
+      <w:rPr>
+        <w:rFonts w:ascii="Wingdings" w:hAnsi="Wingdings" w:hint="default"/>
+        <w:sz w:val="20"/>
+      </w:rPr>
+    </w:lvl>
+    <w:lvl w:ilvl="6" w:tentative="1">
+      <w:start w:val="1"/>
+      <w:numFmt w:val="bullet"/>
+      <w:lvlText w:val=""/>
+      <w:lvlJc w:val="left"/>
+      <w:pPr>
+        <w:tabs>
+          <w:tab w:val="num" w:pos="5040"/>
+        </w:tabs>
+        <w:ind w:left="5040" w:hanging="360"/>
+      </w:pPr>
+      <w:rPr>
+        <w:rFonts w:ascii="Wingdings" w:hAnsi="Wingdings" w:hint="default"/>
+        <w:sz w:val="20"/>
+      </w:rPr>
+    </w:lvl>
+    <w:lvl w:ilvl="7" w:tentative="1">
+      <w:start w:val="1"/>
+      <w:numFmt w:val="bullet"/>
+      <w:lvlText w:val=""/>
+      <w:lvlJc w:val="left"/>
+      <w:pPr>
+        <w:tabs>
+          <w:tab w:val="num" w:pos="5760"/>
+        </w:tabs>
+        <w:ind w:left="5760" w:hanging="360"/>
+      </w:pPr>
+      <w:rPr>
+        <w:rFonts w:ascii="Wingdings" w:hAnsi="Wingdings" w:hint="default"/>
+        <w:sz w:val="20"/>
+      </w:rPr>
+    </w:lvl>
+    <w:lvl w:ilvl="8" w:tentative="1">
+      <w:start w:val="1"/>
+      <w:numFmt w:val="bullet"/>
+      <w:lvlText w:val=""/>
+      <w:lvlJc w:val="left"/>
+      <w:pPr>
+        <w:tabs>
+          <w:tab w:val="num" w:pos="6480"/>
+        </w:tabs>
+        <w:ind w:left="6480" w:hanging="360"/>
+      </w:pPr>
+      <w:rPr>
+        <w:rFonts w:ascii="Wingdings" w:hAnsi="Wingdings" w:hint="default"/>
+        <w:sz w:val="20"/>
+      </w:rPr>
+    </w:lvl>
+  </w:abstractNum>
+  <w:abstractNum w:abstractNumId="6" w15:restartNumberingAfterBreak="0">
     <w:nsid w:val="65287BD6"/>
     <w:multiLevelType w:val="multilevel"/>
     <w:tmpl w:val="485C5044"/>
@@ -1257,20 +2158,32 @@
       </w:rPr>
     </w:lvl>
   </w:abstractNum>
-  <w:num w:numId="1">
-    <w:abstractNumId w:val="1"/>
+  <w:num w:numId="1" w16cid:durableId="1374573956">
+    <w:abstractNumId w:val="4"/>
   </w:num>
-  <w:num w:numId="2">
+  <w:num w:numId="2" w16cid:durableId="1902012363">
     <w:abstractNumId w:val="0"/>
   </w:num>
-  <w:num w:numId="3">
+  <w:num w:numId="3" w16cid:durableId="1096711845">
+    <w:abstractNumId w:val="6"/>
+  </w:num>
+  <w:num w:numId="4" w16cid:durableId="1479608101">
+    <w:abstractNumId w:val="5"/>
+  </w:num>
+  <w:num w:numId="5" w16cid:durableId="1293635243">
+    <w:abstractNumId w:val="3"/>
+  </w:num>
+  <w:num w:numId="6" w16cid:durableId="631832756">
     <w:abstractNumId w:val="2"/>
+  </w:num>
+  <w:num w:numId="7" w16cid:durableId="453404238">
+    <w:abstractNumId w:val="1"/>
   </w:num>
 </w:numbering>
 </file>
 
 <file path=word/styles.xml><?xml version="1.0" encoding="utf-8"?>
-<w:styles xmlns:mc="http://schemas.openxmlformats.org/markup-compatibility/2006" xmlns:r="http://schemas.openxmlformats.org/officeDocument/2006/relationships" xmlns:w="http://schemas.openxmlformats.org/wordprocessingml/2006/main" xmlns:w14="http://schemas.microsoft.com/office/word/2010/wordml" xmlns:w15="http://schemas.microsoft.com/office/word/2012/wordml" mc:Ignorable="w14 w15">
+<w:styles xmlns:mc="http://schemas.openxmlformats.org/markup-compatibility/2006" xmlns:r="http://schemas.openxmlformats.org/officeDocument/2006/relationships" xmlns:w="http://schemas.openxmlformats.org/wordprocessingml/2006/main" xmlns:w14="http://schemas.microsoft.com/office/word/2010/wordml" xmlns:w15="http://schemas.microsoft.com/office/word/2012/wordml" xmlns:w16cex="http://schemas.microsoft.com/office/word/2018/wordml/cex" xmlns:w16cid="http://schemas.microsoft.com/office/word/2016/wordml/cid" xmlns:w16="http://schemas.microsoft.com/office/word/2018/wordml" xmlns:w16du="http://schemas.microsoft.com/office/word/2023/wordml/word16du" xmlns:w16sdtdh="http://schemas.microsoft.com/office/word/2020/wordml/sdtdatahash" xmlns:w16sdtfl="http://schemas.microsoft.com/office/word/2024/wordml/sdtformatlock" xmlns:w16se="http://schemas.microsoft.com/office/word/2015/wordml/symex" mc:Ignorable="w14 w15 w16se w16cid w16 w16cex w16sdtdh w16sdtfl w16du">
   <w:docDefaults>
     <w:rPrDefault>
       <w:rPr>
@@ -1286,7 +2199,7 @@
       </w:pPr>
     </w:pPrDefault>
   </w:docDefaults>
-  <w:latentStyles w:defLockedState="0" w:defUIPriority="99" w:defSemiHidden="0" w:defUnhideWhenUsed="0" w:defQFormat="0" w:count="371">
+  <w:latentStyles w:defLockedState="0" w:defUIPriority="99" w:defSemiHidden="0" w:defUnhideWhenUsed="0" w:defQFormat="0" w:count="376">
     <w:lsdException w:name="Normal" w:uiPriority="0" w:qFormat="1"/>
     <w:lsdException w:name="heading 1" w:uiPriority="9" w:qFormat="1"/>
     <w:lsdException w:name="heading 2" w:semiHidden="1" w:uiPriority="9" w:unhideWhenUsed="1" w:qFormat="1"/>
@@ -1658,6 +2571,11 @@
     <w:lsdException w:name="List Table 5 Dark Accent 6" w:uiPriority="50"/>
     <w:lsdException w:name="List Table 6 Colorful Accent 6" w:uiPriority="51"/>
     <w:lsdException w:name="List Table 7 Colorful Accent 6" w:uiPriority="52"/>
+    <w:lsdException w:name="Mention" w:semiHidden="1" w:unhideWhenUsed="1"/>
+    <w:lsdException w:name="Smart Hyperlink" w:semiHidden="1" w:unhideWhenUsed="1"/>
+    <w:lsdException w:name="Hashtag" w:semiHidden="1" w:unhideWhenUsed="1"/>
+    <w:lsdException w:name="Unresolved Mention" w:semiHidden="1" w:unhideWhenUsed="1"/>
+    <w:lsdException w:name="Smart Link" w:semiHidden="1" w:unhideWhenUsed="1"/>
   </w:latentStyles>
   <w:style w:type="paragraph" w:default="1" w:styleId="Normal">
     <w:name w:val="Normal"/>
@@ -1666,7 +2584,6 @@
   <w:style w:type="character" w:default="1" w:styleId="DefaultParagraphFont">
     <w:name w:val="Default Paragraph Font"/>
     <w:uiPriority w:val="1"/>
-    <w:semiHidden/>
     <w:unhideWhenUsed/>
   </w:style>
   <w:style w:type="table" w:default="1" w:styleId="TableNormal">

</xml_diff>